<commit_message>
Updated presentation according to reject small fix on book
</commit_message>
<xml_diff>
--- a/Capstone Project Phase B-23-2-R-5.docx
+++ b/Capstone Project Phase B-23-2-R-5.docx
@@ -3239,15 +3239,33 @@
           <w:sz w:val="24"/>
           <w:szCs w:val="24"/>
         </w:rPr>
-        <w:t>up to a certain bound</w:t>
-      </w:r>
+        <w:t xml:space="preserve">up to a certain </w:t>
+      </w:r>
+      <w:proofErr w:type="gramStart"/>
       <w:r>
         <w:rPr>
           <w:rFonts w:asciiTheme="minorBidi" w:hAnsiTheme="minorBidi"/>
           <w:sz w:val="24"/>
           <w:szCs w:val="24"/>
         </w:rPr>
-        <w:t>[2]</w:t>
+        <w:t>bound</w:t>
+      </w:r>
+      <w:r>
+        <w:rPr>
+          <w:rFonts w:asciiTheme="minorBidi" w:hAnsiTheme="minorBidi"/>
+          <w:sz w:val="24"/>
+          <w:szCs w:val="24"/>
+        </w:rPr>
+        <w:t>[</w:t>
+      </w:r>
+      <w:proofErr w:type="gramEnd"/>
+      <w:r>
+        <w:rPr>
+          <w:rFonts w:asciiTheme="minorBidi" w:hAnsiTheme="minorBidi"/>
+          <w:sz w:val="24"/>
+          <w:szCs w:val="24"/>
+        </w:rPr>
+        <w:t>2]</w:t>
       </w:r>
       <w:r>
         <w:rPr>
@@ -3545,7 +3563,25 @@
           <w:sz w:val="24"/>
           <w:szCs w:val="24"/>
         </w:rPr>
-        <w:t xml:space="preserve"> translating the systems (agent and counter-agents system</w:t>
+        <w:t xml:space="preserve"> translating the systems (agent and counter-</w:t>
+      </w:r>
+      <w:proofErr w:type="gramStart"/>
+      <w:r>
+        <w:rPr>
+          <w:rFonts w:asciiTheme="minorBidi" w:hAnsiTheme="minorBidi"/>
+          <w:sz w:val="24"/>
+          <w:szCs w:val="24"/>
+        </w:rPr>
+        <w:t>agents</w:t>
+      </w:r>
+      <w:proofErr w:type="gramEnd"/>
+      <w:r>
+        <w:rPr>
+          <w:rFonts w:asciiTheme="minorBidi" w:hAnsiTheme="minorBidi"/>
+          <w:sz w:val="24"/>
+          <w:szCs w:val="24"/>
+        </w:rPr>
+        <w:t xml:space="preserve"> system</w:t>
       </w:r>
       <w:r>
         <w:rPr>
@@ -3615,8 +3651,18 @@
           <w:sz w:val="24"/>
           <w:szCs w:val="24"/>
         </w:rPr>
-        <w:t>of the processes, tools</w:t>
-      </w:r>
+        <w:t xml:space="preserve">of the processes, </w:t>
+      </w:r>
+      <w:proofErr w:type="gramStart"/>
+      <w:r>
+        <w:rPr>
+          <w:rFonts w:asciiTheme="minorBidi" w:hAnsiTheme="minorBidi"/>
+          <w:sz w:val="24"/>
+          <w:szCs w:val="24"/>
+        </w:rPr>
+        <w:t>tools</w:t>
+      </w:r>
+      <w:proofErr w:type="gramEnd"/>
       <w:r>
         <w:rPr>
           <w:rFonts w:asciiTheme="minorBidi" w:hAnsiTheme="minorBidi"/>
@@ -10645,15 +10691,33 @@
           <w:sz w:val="24"/>
           <w:szCs w:val="24"/>
         </w:rPr>
-        <w:t xml:space="preserve"> Most SAT solvers include time outs, so they will stop attempting to solve the problem if they haven’t found a solution in a reasonable time and will output ‘unknown’</w:t>
-      </w:r>
+        <w:t xml:space="preserve"> Most SAT solvers include time outs, so they will stop attempting to solve the problem if they haven’t found a solution in a reasonable time and will output ‘unknown</w:t>
+      </w:r>
+      <w:proofErr w:type="gramStart"/>
       <w:r>
         <w:rPr>
           <w:rFonts w:asciiTheme="minorBidi" w:hAnsiTheme="minorBidi"/>
           <w:sz w:val="24"/>
           <w:szCs w:val="24"/>
         </w:rPr>
-        <w:t>[5]</w:t>
+        <w:t>’</w:t>
+      </w:r>
+      <w:r>
+        <w:rPr>
+          <w:rFonts w:asciiTheme="minorBidi" w:hAnsiTheme="minorBidi"/>
+          <w:sz w:val="24"/>
+          <w:szCs w:val="24"/>
+        </w:rPr>
+        <w:t>[</w:t>
+      </w:r>
+      <w:proofErr w:type="gramEnd"/>
+      <w:r>
+        <w:rPr>
+          <w:rFonts w:asciiTheme="minorBidi" w:hAnsiTheme="minorBidi"/>
+          <w:sz w:val="24"/>
+          <w:szCs w:val="24"/>
+        </w:rPr>
+        <w:t>5]</w:t>
       </w:r>
       <w:r>
         <w:rPr>
@@ -13097,16 +13161,16 @@
         <mc:AlternateContent>
           <mc:Choice Requires="wps">
             <w:drawing>
-              <wp:anchor distT="0" distB="0" distL="114300" distR="114300" simplePos="0" relativeHeight="251659264" behindDoc="0" locked="0" layoutInCell="1" allowOverlap="1" wp14:anchorId="165463D2" wp14:editId="49D897F4">
+              <wp:anchor distT="0" distB="0" distL="114300" distR="114300" simplePos="0" relativeHeight="251659264" behindDoc="0" locked="0" layoutInCell="1" allowOverlap="1" wp14:anchorId="165463D2" wp14:editId="0560594C">
                 <wp:simplePos x="0" y="0"/>
                 <wp:positionH relativeFrom="column">
-                  <wp:posOffset>2685097</wp:posOffset>
+                  <wp:posOffset>3520985</wp:posOffset>
                 </wp:positionH>
                 <wp:positionV relativeFrom="paragraph">
-                  <wp:posOffset>2795679</wp:posOffset>
+                  <wp:posOffset>3491623</wp:posOffset>
                 </wp:positionV>
-                <wp:extent cx="539484" cy="2997631"/>
-                <wp:effectExtent l="47308" t="467042" r="41592" b="0"/>
+                <wp:extent cx="307747" cy="1579881"/>
+                <wp:effectExtent l="68580" t="274320" r="27940" b="0"/>
                 <wp:wrapNone/>
                 <wp:docPr id="1187264041" name="Straight Arrow Connector 7"/>
                 <wp:cNvGraphicFramePr/>
@@ -13117,7 +13181,7 @@
                       <wps:spPr>
                         <a:xfrm rot="4800000" flipH="1">
                           <a:off x="0" y="0"/>
-                          <a:ext cx="539484" cy="2997631"/>
+                          <a:ext cx="307747" cy="1579881"/>
                         </a:xfrm>
                         <a:prstGeom prst="curvedConnector3">
                           <a:avLst>
@@ -13157,7 +13221,7 @@
           </mc:Choice>
           <mc:Fallback>
             <w:pict>
-              <v:shapetype w14:anchorId="35285030" id="_x0000_t38" coordsize="21600,21600" o:spt="38" o:oned="t" path="m,c@0,0@1,5400@1,10800@1,16200@2,21600,21600,21600e" filled="f">
+              <v:shapetype w14:anchorId="5718A5C4" id="_x0000_t38" coordsize="21600,21600" o:spt="38" o:oned="t" path="m,c@0,0@1,5400@1,10800@1,16200@2,21600,21600,21600e" filled="f">
                 <v:formulas>
                   <v:f eqn="mid #0 0"/>
                   <v:f eqn="val #0"/>
@@ -13169,7 +13233,7 @@
                 </v:handles>
                 <o:lock v:ext="edit" shapetype="t"/>
               </v:shapetype>
-              <v:shape id="Straight Arrow Connector 7" o:spid="_x0000_s1026" type="#_x0000_t38" style="position:absolute;left:0;text-align:left;margin-left:211.4pt;margin-top:220.15pt;width:42.5pt;height:236.05pt;rotation:-80;flip:x;z-index:251659264;visibility:visible;mso-wrap-style:square;mso-width-percent:0;mso-height-percent:0;mso-wrap-distance-left:9pt;mso-wrap-distance-top:0;mso-wrap-distance-right:9pt;mso-wrap-distance-bottom:0;mso-position-horizontal:absolute;mso-position-horizontal-relative:text;mso-position-vertical:absolute;mso-position-vertical-relative:text;mso-width-percent:0;mso-height-percent:0;mso-width-relative:margin;mso-height-relative:margin" o:gfxdata="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" adj="39253" strokecolor="black [3200]" strokeweight=".5pt">
+              <v:shape id="Straight Arrow Connector 7" o:spid="_x0000_s1026" type="#_x0000_t38" style="position:absolute;margin-left:277.25pt;margin-top:274.95pt;width:24.25pt;height:124.4pt;rotation:-80;flip:x;z-index:251659264;visibility:visible;mso-wrap-style:square;mso-width-percent:0;mso-height-percent:0;mso-wrap-distance-left:9pt;mso-wrap-distance-top:0;mso-wrap-distance-right:9pt;mso-wrap-distance-bottom:0;mso-position-horizontal:absolute;mso-position-horizontal-relative:text;mso-position-vertical:absolute;mso-position-vertical-relative:text;mso-width-percent:0;mso-height-percent:0;mso-width-relative:margin;mso-height-relative:margin" o:gfxdata="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" adj="39253" strokecolor="black [3200]" strokeweight=".5pt">
                 <v:stroke endarrow="block" joinstyle="miter"/>
               </v:shape>
             </w:pict>
@@ -17595,8 +17659,9 @@
           <w:sz w:val="24"/>
           <w:szCs w:val="24"/>
         </w:rPr>
-        <w:t xml:space="preserve"> from the initial to the final state, based on the satisfying assignment acquired from solving the boolean formula</w:t>
-      </w:r>
+        <w:t xml:space="preserve"> from the initial to the final state, based on the satisfying assignment acquired from solving the boolean </w:t>
+      </w:r>
+      <w:proofErr w:type="gramStart"/>
       <w:r>
         <w:rPr>
           <w:rFonts w:asciiTheme="minorBidi" w:eastAsiaTheme="minorEastAsia" w:hAnsiTheme="minorBidi"/>
@@ -17604,7 +17669,26 @@
           <w:sz w:val="24"/>
           <w:szCs w:val="24"/>
         </w:rPr>
-        <w:t>[8]</w:t>
+        <w:t>formula</w:t>
+      </w:r>
+      <w:r>
+        <w:rPr>
+          <w:rFonts w:asciiTheme="minorBidi" w:eastAsiaTheme="minorEastAsia" w:hAnsiTheme="minorBidi"/>
+          <w:iCs/>
+          <w:sz w:val="24"/>
+          <w:szCs w:val="24"/>
+        </w:rPr>
+        <w:t>[</w:t>
+      </w:r>
+      <w:proofErr w:type="gramEnd"/>
+      <w:r>
+        <w:rPr>
+          <w:rFonts w:asciiTheme="minorBidi" w:eastAsiaTheme="minorEastAsia" w:hAnsiTheme="minorBidi"/>
+          <w:iCs/>
+          <w:sz w:val="24"/>
+          <w:szCs w:val="24"/>
+        </w:rPr>
+        <w:t>8]</w:t>
       </w:r>
       <w:r>
         <w:rPr>
@@ -20276,7 +20360,25 @@
           <w:sz w:val="24"/>
           <w:szCs w:val="24"/>
         </w:rPr>
-        <w:t xml:space="preserve"> is a pivotal software module tasked with the generation of Kripke structures. As its primary input, it requires a system model encapsulating robot entities. Initially, the module undertakes the process of system flattening, as described earlier, wherein the system's hierarchical representation is streamlined into a unified structure. Subsequently, leveraging the flattened model, the Kripke Generator proceeds to construct a Kripke structure. Additionally, this module assumes responsibility for the automated generation of systems based on specified input parameters, as detailed previously. The auto-generated system undergoes analogous flattening and subsequent conversion into a Kripke structure.</w:t>
+        <w:t xml:space="preserve"> is a pivotal software module tasked with the generation of Kripke structures. As its primary input, it requires a system model encapsulating robot </w:t>
+      </w:r>
+      <w:proofErr w:type="gramStart"/>
+      <w:r>
+        <w:rPr>
+          <w:rFonts w:asciiTheme="minorBidi" w:eastAsiaTheme="minorEastAsia" w:hAnsiTheme="minorBidi"/>
+          <w:sz w:val="24"/>
+          <w:szCs w:val="24"/>
+        </w:rPr>
+        <w:t>entities</w:t>
+      </w:r>
+      <w:proofErr w:type="gramEnd"/>
+      <w:r>
+        <w:rPr>
+          <w:rFonts w:asciiTheme="minorBidi" w:eastAsiaTheme="minorEastAsia" w:hAnsiTheme="minorBidi"/>
+          <w:sz w:val="24"/>
+          <w:szCs w:val="24"/>
+        </w:rPr>
+        <w:t>. Initially, the module undertakes the process of system flattening, as described earlier, wherein the system's hierarchical representation is streamlined into a unified structure. Subsequently, leveraging the flattened model, the Kripke Generator proceeds to construct a Kripke structure. Additionally, this module assumes responsibility for the automated generation of systems based on specified input parameters, as detailed previously. The auto-generated system undergoes analogous flattening and subsequent conversion into a Kripke structure.</w:t>
       </w:r>
     </w:p>
     <w:p>
@@ -24149,7 +24251,25 @@
           <w:sz w:val="24"/>
           <w:szCs w:val="24"/>
         </w:rPr>
-        <w:t>Edmund Clarke, Armin Biere, Richard Raimi and Yunshan Zhu. Bounded Model Checking Using Satisfiability Solving, abstract.</w:t>
+        <w:t xml:space="preserve">Edmund Clarke, Armin Biere, Richard </w:t>
+      </w:r>
+      <w:proofErr w:type="gramStart"/>
+      <w:r>
+        <w:rPr>
+          <w:rFonts w:asciiTheme="minorBidi" w:hAnsiTheme="minorBidi"/>
+          <w:sz w:val="24"/>
+          <w:szCs w:val="24"/>
+        </w:rPr>
+        <w:t>Raimi</w:t>
+      </w:r>
+      <w:proofErr w:type="gramEnd"/>
+      <w:r>
+        <w:rPr>
+          <w:rFonts w:asciiTheme="minorBidi" w:hAnsiTheme="minorBidi"/>
+          <w:sz w:val="24"/>
+          <w:szCs w:val="24"/>
+        </w:rPr>
+        <w:t xml:space="preserve"> and Yunshan Zhu. Bounded Model Checking Using Satisfiability Solving, abstract.</w:t>
       </w:r>
     </w:p>
     <w:p>
@@ -24242,7 +24362,21 @@
         <w:rPr>
           <w:rFonts w:asciiTheme="minorBidi" w:hAnsiTheme="minorBidi" w:cstheme="minorBidi"/>
         </w:rPr>
-        <w:t>[10] Shtrichman, O. (2000). Tuning SAT Checkers for Bounded Model Checking. Springer</w:t>
+        <w:t xml:space="preserve">[10] </w:t>
+      </w:r>
+      <w:proofErr w:type="spellStart"/>
+      <w:r>
+        <w:rPr>
+          <w:rFonts w:asciiTheme="minorBidi" w:hAnsiTheme="minorBidi" w:cstheme="minorBidi"/>
+        </w:rPr>
+        <w:t>Shtrichman</w:t>
+      </w:r>
+      <w:proofErr w:type="spellEnd"/>
+      <w:r>
+        <w:rPr>
+          <w:rFonts w:asciiTheme="minorBidi" w:hAnsiTheme="minorBidi" w:cstheme="minorBidi"/>
+        </w:rPr>
+        <w:t>, O. (2000). Tuning SAT Checkers for Bounded Model Checking. Springer</w:t>
       </w:r>
     </w:p>
     <w:p>
@@ -24283,7 +24417,93 @@
         <w:rPr>
           <w:rFonts w:asciiTheme="minorBidi" w:hAnsiTheme="minorBidi" w:cstheme="minorBidi"/>
         </w:rPr>
-        <w:t>Supporting SAT based BMC on Finite Path Models, D.geist, M.Ginzburg, y.Lusting, Irabinovitz, O.Schaham, R.Tzoref, IBM.</w:t>
+        <w:t xml:space="preserve">Supporting SAT based BMC on Finite Path Models, </w:t>
+      </w:r>
+      <w:proofErr w:type="spellStart"/>
+      <w:proofErr w:type="gramStart"/>
+      <w:r>
+        <w:rPr>
+          <w:rFonts w:asciiTheme="minorBidi" w:hAnsiTheme="minorBidi" w:cstheme="minorBidi"/>
+        </w:rPr>
+        <w:t>D.geist</w:t>
+      </w:r>
+      <w:proofErr w:type="spellEnd"/>
+      <w:proofErr w:type="gramEnd"/>
+      <w:r>
+        <w:rPr>
+          <w:rFonts w:asciiTheme="minorBidi" w:hAnsiTheme="minorBidi" w:cstheme="minorBidi"/>
+        </w:rPr>
+        <w:t xml:space="preserve">, </w:t>
+      </w:r>
+      <w:proofErr w:type="spellStart"/>
+      <w:r>
+        <w:rPr>
+          <w:rFonts w:asciiTheme="minorBidi" w:hAnsiTheme="minorBidi" w:cstheme="minorBidi"/>
+        </w:rPr>
+        <w:t>M.Ginzburg</w:t>
+      </w:r>
+      <w:proofErr w:type="spellEnd"/>
+      <w:r>
+        <w:rPr>
+          <w:rFonts w:asciiTheme="minorBidi" w:hAnsiTheme="minorBidi" w:cstheme="minorBidi"/>
+        </w:rPr>
+        <w:t xml:space="preserve">, </w:t>
+      </w:r>
+      <w:proofErr w:type="spellStart"/>
+      <w:r>
+        <w:rPr>
+          <w:rFonts w:asciiTheme="minorBidi" w:hAnsiTheme="minorBidi" w:cstheme="minorBidi"/>
+        </w:rPr>
+        <w:t>y.Lusting</w:t>
+      </w:r>
+      <w:proofErr w:type="spellEnd"/>
+      <w:r>
+        <w:rPr>
+          <w:rFonts w:asciiTheme="minorBidi" w:hAnsiTheme="minorBidi" w:cstheme="minorBidi"/>
+        </w:rPr>
+        <w:t xml:space="preserve">, </w:t>
+      </w:r>
+      <w:proofErr w:type="spellStart"/>
+      <w:r>
+        <w:rPr>
+          <w:rFonts w:asciiTheme="minorBidi" w:hAnsiTheme="minorBidi" w:cstheme="minorBidi"/>
+        </w:rPr>
+        <w:t>Irabinovitz</w:t>
+      </w:r>
+      <w:proofErr w:type="spellEnd"/>
+      <w:r>
+        <w:rPr>
+          <w:rFonts w:asciiTheme="minorBidi" w:hAnsiTheme="minorBidi" w:cstheme="minorBidi"/>
+        </w:rPr>
+        <w:t xml:space="preserve">, </w:t>
+      </w:r>
+      <w:proofErr w:type="spellStart"/>
+      <w:r>
+        <w:rPr>
+          <w:rFonts w:asciiTheme="minorBidi" w:hAnsiTheme="minorBidi" w:cstheme="minorBidi"/>
+        </w:rPr>
+        <w:t>O.Schaham</w:t>
+      </w:r>
+      <w:proofErr w:type="spellEnd"/>
+      <w:r>
+        <w:rPr>
+          <w:rFonts w:asciiTheme="minorBidi" w:hAnsiTheme="minorBidi" w:cstheme="minorBidi"/>
+        </w:rPr>
+        <w:t xml:space="preserve">, </w:t>
+      </w:r>
+      <w:proofErr w:type="spellStart"/>
+      <w:r>
+        <w:rPr>
+          <w:rFonts w:asciiTheme="minorBidi" w:hAnsiTheme="minorBidi" w:cstheme="minorBidi"/>
+        </w:rPr>
+        <w:t>R.Tzoref</w:t>
+      </w:r>
+      <w:proofErr w:type="spellEnd"/>
+      <w:r>
+        <w:rPr>
+          <w:rFonts w:asciiTheme="minorBidi" w:hAnsiTheme="minorBidi" w:cstheme="minorBidi"/>
+        </w:rPr>
+        <w:t>, IBM.</w:t>
       </w:r>
     </w:p>
     <w:p>
@@ -24309,8 +24529,16 @@
           <w:rPr>
             <w:rFonts w:asciiTheme="minorBidi" w:hAnsiTheme="minorBidi" w:cstheme="minorBidi"/>
           </w:rPr>
-          <w:t>Georg Tanzmeister</w:t>
+          <w:t xml:space="preserve">Georg </w:t>
         </w:r>
+        <w:proofErr w:type="spellStart"/>
+        <w:r>
+          <w:rPr>
+            <w:rFonts w:asciiTheme="minorBidi" w:hAnsiTheme="minorBidi" w:cstheme="minorBidi"/>
+          </w:rPr>
+          <w:t>Tanzmeister</w:t>
+        </w:r>
+        <w:proofErr w:type="spellEnd"/>
       </w:hyperlink>
       <w:r>
         <w:rPr>
@@ -24337,8 +24565,16 @@
           <w:rPr>
             <w:rFonts w:asciiTheme="minorBidi" w:hAnsiTheme="minorBidi" w:cstheme="minorBidi"/>
           </w:rPr>
-          <w:t>Dirk Wollherr</w:t>
+          <w:t xml:space="preserve">Dirk </w:t>
         </w:r>
+        <w:proofErr w:type="spellStart"/>
+        <w:r>
+          <w:rPr>
+            <w:rFonts w:asciiTheme="minorBidi" w:hAnsiTheme="minorBidi" w:cstheme="minorBidi"/>
+          </w:rPr>
+          <w:t>Wollherr</w:t>
+        </w:r>
+        <w:proofErr w:type="spellEnd"/>
       </w:hyperlink>
       <w:r>
         <w:rPr>

</xml_diff>